<commit_message>
[FEATURE]Obteniendo el historial desde cualquier componente
</commit_message>
<xml_diff>
--- a/react-router.docx
+++ b/react-router.docx
@@ -3781,6 +3781,530 @@
         </w:rPr>
       </w:pPr>
     </w:p>
+    <w:p>
+      <w:pPr>
+        <w:pBdr>
+          <w:bottom w:val="single" w:sz="6" w:space="11" w:color="E9E9E9"/>
+        </w:pBdr>
+        <w:spacing w:after="225" w:line="240" w:lineRule="auto"/>
+        <w:outlineLvl w:val="0"/>
+        <w:rPr>
+          <w:rFonts w:ascii="cooper_hewittmedium" w:eastAsia="Times New Roman" w:hAnsi="cooper_hewittmedium" w:cs="Times New Roman"/>
+          <w:b/>
+          <w:bCs/>
+          <w:color w:val="000000"/>
+          <w:spacing w:val="-2"/>
+          <w:kern w:val="36"/>
+          <w:sz w:val="36"/>
+          <w:szCs w:val="36"/>
+          <w:lang w:eastAsia="es-CO"/>
+        </w:rPr>
+      </w:pPr>
+      <w:r>
+        <w:rPr>
+          <w:rFonts w:ascii="cooper_hewittmedium" w:eastAsia="Times New Roman" w:hAnsi="cooper_hewittmedium" w:cs="Times New Roman"/>
+          <w:b/>
+          <w:bCs/>
+          <w:color w:val="000000"/>
+          <w:spacing w:val="-2"/>
+          <w:kern w:val="36"/>
+          <w:sz w:val="36"/>
+          <w:szCs w:val="36"/>
+          <w:lang w:eastAsia="es-CO"/>
+        </w:rPr>
+        <w:t>Manipulando el historial</w:t>
+      </w:r>
+    </w:p>
+    <w:p>
+      <w:pPr>
+        <w:spacing w:before="113" w:after="113" w:line="240" w:lineRule="auto"/>
+        <w:rPr>
+          <w:rFonts w:ascii="Arial" w:eastAsia="Times New Roman" w:hAnsi="Arial" w:cs="Arial"/>
+          <w:color w:val="273B47"/>
+          <w:sz w:val="24"/>
+          <w:szCs w:val="24"/>
+          <w:lang w:eastAsia="es-CO"/>
+        </w:rPr>
+      </w:pPr>
+      <w:r>
+        <w:rPr>
+          <w:rFonts w:ascii="Arial" w:eastAsia="Times New Roman" w:hAnsi="Arial" w:cs="Arial"/>
+          <w:color w:val="273B47"/>
+          <w:sz w:val="24"/>
+          <w:szCs w:val="24"/>
+          <w:lang w:eastAsia="es-CO"/>
+        </w:rPr>
+        <w:t>Hasta el momento has aprendido a manipular las rutas por medio de componentes, en esta clase vamos a aprender a navegar de forma más programática.</w:t>
+      </w:r>
+    </w:p>
+    <w:p>
+      <w:pPr>
+        <w:spacing w:after="0" w:line="240" w:lineRule="auto"/>
+        <w:rPr>
+          <w:rFonts w:ascii="Arial" w:eastAsia="Times New Roman" w:hAnsi="Arial" w:cs="Arial"/>
+          <w:color w:val="273B47"/>
+          <w:sz w:val="24"/>
+          <w:szCs w:val="24"/>
+          <w:lang w:eastAsia="es-CO"/>
+        </w:rPr>
+      </w:pPr>
+      <w:r>
+        <w:rPr>
+          <w:rFonts w:ascii="Arial" w:eastAsia="Times New Roman" w:hAnsi="Arial" w:cs="Arial"/>
+          <w:color w:val="273B47"/>
+          <w:sz w:val="24"/>
+          <w:szCs w:val="24"/>
+          <w:lang w:eastAsia="es-CO"/>
+        </w:rPr>
+        <w:t xml:space="preserve">Dentro de los componentes que renderizamos a través de </w:t>
+      </w:r>
+      <w:proofErr w:type="spellStart"/>
+      <w:r>
+        <w:rPr>
+          <w:rFonts w:ascii="Arial" w:eastAsia="Times New Roman" w:hAnsi="Arial" w:cs="Arial"/>
+          <w:color w:val="273B47"/>
+          <w:sz w:val="24"/>
+          <w:szCs w:val="24"/>
+          <w:lang w:eastAsia="es-CO"/>
+        </w:rPr>
+        <w:t>Route</w:t>
+      </w:r>
+      <w:proofErr w:type="spellEnd"/>
+      <w:r>
+        <w:rPr>
+          <w:rFonts w:ascii="Arial" w:eastAsia="Times New Roman" w:hAnsi="Arial" w:cs="Arial"/>
+          <w:color w:val="273B47"/>
+          <w:sz w:val="24"/>
+          <w:szCs w:val="24"/>
+          <w:lang w:eastAsia="es-CO"/>
+        </w:rPr>
+        <w:t xml:space="preserve"> encontramos en sus </w:t>
+      </w:r>
+      <w:proofErr w:type="spellStart"/>
+      <w:r>
+        <w:rPr>
+          <w:rFonts w:ascii="Arial" w:eastAsia="Times New Roman" w:hAnsi="Arial" w:cs="Arial"/>
+          <w:color w:val="273B47"/>
+          <w:sz w:val="24"/>
+          <w:szCs w:val="24"/>
+          <w:lang w:eastAsia="es-CO"/>
+        </w:rPr>
+        <w:t>props</w:t>
+      </w:r>
+      <w:proofErr w:type="spellEnd"/>
+      <w:r>
+        <w:rPr>
+          <w:rFonts w:ascii="Arial" w:eastAsia="Times New Roman" w:hAnsi="Arial" w:cs="Arial"/>
+          <w:color w:val="273B47"/>
+          <w:sz w:val="24"/>
+          <w:szCs w:val="24"/>
+          <w:lang w:eastAsia="es-CO"/>
+        </w:rPr>
+        <w:t xml:space="preserve"> un objeto llamado </w:t>
+      </w:r>
+      <w:proofErr w:type="spellStart"/>
+      <w:r>
+        <w:rPr>
+          <w:rFonts w:ascii="Arial" w:eastAsia="Times New Roman" w:hAnsi="Arial" w:cs="Arial"/>
+          <w:b/>
+          <w:bCs/>
+          <w:color w:val="273B47"/>
+          <w:sz w:val="24"/>
+          <w:szCs w:val="24"/>
+          <w:lang w:eastAsia="es-CO"/>
+        </w:rPr>
+        <w:t>history</w:t>
+      </w:r>
+      <w:proofErr w:type="spellEnd"/>
+      <w:r>
+        <w:rPr>
+          <w:rFonts w:ascii="Arial" w:eastAsia="Times New Roman" w:hAnsi="Arial" w:cs="Arial"/>
+          <w:color w:val="273B47"/>
+          <w:sz w:val="24"/>
+          <w:szCs w:val="24"/>
+          <w:lang w:eastAsia="es-CO"/>
+        </w:rPr>
+        <w:t xml:space="preserve">, este objeto cuenta con </w:t>
+      </w:r>
+      <w:proofErr w:type="spellStart"/>
+      <w:r>
+        <w:rPr>
+          <w:rFonts w:ascii="Arial" w:eastAsia="Times New Roman" w:hAnsi="Arial" w:cs="Arial"/>
+          <w:color w:val="273B47"/>
+          <w:sz w:val="24"/>
+          <w:szCs w:val="24"/>
+          <w:lang w:eastAsia="es-CO"/>
+        </w:rPr>
+        <w:t>multiples</w:t>
+      </w:r>
+      <w:proofErr w:type="spellEnd"/>
+      <w:r>
+        <w:rPr>
+          <w:rFonts w:ascii="Arial" w:eastAsia="Times New Roman" w:hAnsi="Arial" w:cs="Arial"/>
+          <w:color w:val="273B47"/>
+          <w:sz w:val="24"/>
+          <w:szCs w:val="24"/>
+          <w:lang w:eastAsia="es-CO"/>
+        </w:rPr>
+        <w:t xml:space="preserve"> propiedades y métodos como:</w:t>
+      </w:r>
+    </w:p>
+    <w:p>
+      <w:pPr>
+        <w:numPr>
+          <w:ilvl w:val="0"/>
+          <w:numId w:val="7"/>
+        </w:numPr>
+        <w:spacing w:after="0" w:line="240" w:lineRule="auto"/>
+        <w:ind w:left="113" w:right="113"/>
+        <w:rPr>
+          <w:rFonts w:ascii="Arial" w:eastAsia="Times New Roman" w:hAnsi="Arial" w:cs="Arial"/>
+          <w:color w:val="273B47"/>
+          <w:sz w:val="24"/>
+          <w:szCs w:val="24"/>
+          <w:lang w:eastAsia="es-CO"/>
+        </w:rPr>
+      </w:pPr>
+      <w:proofErr w:type="spellStart"/>
+      <w:r>
+        <w:rPr>
+          <w:rFonts w:ascii="Arial" w:eastAsia="Times New Roman" w:hAnsi="Arial" w:cs="Arial"/>
+          <w:color w:val="273B47"/>
+          <w:sz w:val="24"/>
+          <w:szCs w:val="24"/>
+          <w:lang w:eastAsia="es-CO"/>
+        </w:rPr>
+        <w:t>go</w:t>
+      </w:r>
+      <w:proofErr w:type="spellEnd"/>
+      <w:r>
+        <w:rPr>
+          <w:rFonts w:ascii="Arial" w:eastAsia="Times New Roman" w:hAnsi="Arial" w:cs="Arial"/>
+          <w:color w:val="273B47"/>
+          <w:sz w:val="24"/>
+          <w:szCs w:val="24"/>
+          <w:lang w:eastAsia="es-CO"/>
+        </w:rPr>
+        <w:t>: es un método que te permite ir a cierto momento en el historial de navegación, recibe como parámetro un número, dependiendo de la cantidad es cuanto avanzara en el historial y si es positivo o negativo será la dirección que tome.</w:t>
+      </w:r>
+    </w:p>
+    <w:p>
+      <w:pPr>
+        <w:numPr>
+          <w:ilvl w:val="0"/>
+          <w:numId w:val="7"/>
+        </w:numPr>
+        <w:spacing w:after="0" w:line="240" w:lineRule="auto"/>
+        <w:ind w:left="113" w:right="113"/>
+        <w:rPr>
+          <w:rFonts w:ascii="Arial" w:eastAsia="Times New Roman" w:hAnsi="Arial" w:cs="Arial"/>
+          <w:color w:val="273B47"/>
+          <w:sz w:val="24"/>
+          <w:szCs w:val="24"/>
+          <w:lang w:eastAsia="es-CO"/>
+        </w:rPr>
+      </w:pPr>
+      <w:proofErr w:type="spellStart"/>
+      <w:r>
+        <w:rPr>
+          <w:rFonts w:ascii="Arial" w:eastAsia="Times New Roman" w:hAnsi="Arial" w:cs="Arial"/>
+          <w:color w:val="273B47"/>
+          <w:sz w:val="24"/>
+          <w:szCs w:val="24"/>
+          <w:lang w:eastAsia="es-CO"/>
+        </w:rPr>
+        <w:t>goBack</w:t>
+      </w:r>
+      <w:proofErr w:type="spellEnd"/>
+      <w:r>
+        <w:rPr>
+          <w:rFonts w:ascii="Arial" w:eastAsia="Times New Roman" w:hAnsi="Arial" w:cs="Arial"/>
+          <w:color w:val="273B47"/>
+          <w:sz w:val="24"/>
+          <w:szCs w:val="24"/>
+          <w:lang w:eastAsia="es-CO"/>
+        </w:rPr>
+        <w:t xml:space="preserve">: es un método que te permite navegar una </w:t>
+      </w:r>
+      <w:proofErr w:type="spellStart"/>
+      <w:r>
+        <w:rPr>
+          <w:rFonts w:ascii="Arial" w:eastAsia="Times New Roman" w:hAnsi="Arial" w:cs="Arial"/>
+          <w:color w:val="273B47"/>
+          <w:sz w:val="24"/>
+          <w:szCs w:val="24"/>
+          <w:lang w:eastAsia="es-CO"/>
+        </w:rPr>
+        <w:t>pagina</w:t>
+      </w:r>
+      <w:proofErr w:type="spellEnd"/>
+      <w:r>
+        <w:rPr>
+          <w:rFonts w:ascii="Arial" w:eastAsia="Times New Roman" w:hAnsi="Arial" w:cs="Arial"/>
+          <w:color w:val="273B47"/>
+          <w:sz w:val="24"/>
+          <w:szCs w:val="24"/>
+          <w:lang w:eastAsia="es-CO"/>
+        </w:rPr>
+        <w:t xml:space="preserve"> hacia atrás, funciona de forma similar a que si llamáramos a </w:t>
+      </w:r>
+      <w:proofErr w:type="spellStart"/>
+      <w:proofErr w:type="gramStart"/>
+      <w:r>
+        <w:rPr>
+          <w:rFonts w:ascii="Arial" w:eastAsia="Times New Roman" w:hAnsi="Arial" w:cs="Arial"/>
+          <w:color w:val="273B47"/>
+          <w:sz w:val="24"/>
+          <w:szCs w:val="24"/>
+          <w:lang w:eastAsia="es-CO"/>
+        </w:rPr>
+        <w:t>go</w:t>
+      </w:r>
+      <w:proofErr w:type="spellEnd"/>
+      <w:r>
+        <w:rPr>
+          <w:rFonts w:ascii="Arial" w:eastAsia="Times New Roman" w:hAnsi="Arial" w:cs="Arial"/>
+          <w:color w:val="273B47"/>
+          <w:sz w:val="24"/>
+          <w:szCs w:val="24"/>
+          <w:lang w:eastAsia="es-CO"/>
+        </w:rPr>
+        <w:t>(</w:t>
+      </w:r>
+      <w:proofErr w:type="gramEnd"/>
+      <w:r>
+        <w:rPr>
+          <w:rFonts w:ascii="Arial" w:eastAsia="Times New Roman" w:hAnsi="Arial" w:cs="Arial"/>
+          <w:color w:val="273B47"/>
+          <w:sz w:val="24"/>
+          <w:szCs w:val="24"/>
+          <w:lang w:eastAsia="es-CO"/>
+        </w:rPr>
+        <w:t>-1).</w:t>
+      </w:r>
+    </w:p>
+    <w:p>
+      <w:pPr>
+        <w:numPr>
+          <w:ilvl w:val="0"/>
+          <w:numId w:val="7"/>
+        </w:numPr>
+        <w:spacing w:after="0" w:line="240" w:lineRule="auto"/>
+        <w:ind w:left="113" w:right="113"/>
+        <w:rPr>
+          <w:rFonts w:ascii="Arial" w:eastAsia="Times New Roman" w:hAnsi="Arial" w:cs="Arial"/>
+          <w:color w:val="273B47"/>
+          <w:sz w:val="24"/>
+          <w:szCs w:val="24"/>
+          <w:lang w:eastAsia="es-CO"/>
+        </w:rPr>
+      </w:pPr>
+      <w:proofErr w:type="spellStart"/>
+      <w:r>
+        <w:rPr>
+          <w:rFonts w:ascii="Arial" w:eastAsia="Times New Roman" w:hAnsi="Arial" w:cs="Arial"/>
+          <w:color w:val="273B47"/>
+          <w:sz w:val="24"/>
+          <w:szCs w:val="24"/>
+          <w:lang w:eastAsia="es-CO"/>
+        </w:rPr>
+        <w:t>goForward</w:t>
+      </w:r>
+      <w:proofErr w:type="spellEnd"/>
+      <w:r>
+        <w:rPr>
+          <w:rFonts w:ascii="Arial" w:eastAsia="Times New Roman" w:hAnsi="Arial" w:cs="Arial"/>
+          <w:color w:val="273B47"/>
+          <w:sz w:val="24"/>
+          <w:szCs w:val="24"/>
+          <w:lang w:eastAsia="es-CO"/>
+        </w:rPr>
+        <w:t xml:space="preserve">: es un método que te permite navegar una </w:t>
+      </w:r>
+      <w:proofErr w:type="spellStart"/>
+      <w:r>
+        <w:rPr>
+          <w:rFonts w:ascii="Arial" w:eastAsia="Times New Roman" w:hAnsi="Arial" w:cs="Arial"/>
+          <w:color w:val="273B47"/>
+          <w:sz w:val="24"/>
+          <w:szCs w:val="24"/>
+          <w:lang w:eastAsia="es-CO"/>
+        </w:rPr>
+        <w:t>pagina</w:t>
+      </w:r>
+      <w:proofErr w:type="spellEnd"/>
+      <w:r>
+        <w:rPr>
+          <w:rFonts w:ascii="Arial" w:eastAsia="Times New Roman" w:hAnsi="Arial" w:cs="Arial"/>
+          <w:color w:val="273B47"/>
+          <w:sz w:val="24"/>
+          <w:szCs w:val="24"/>
+          <w:lang w:eastAsia="es-CO"/>
+        </w:rPr>
+        <w:t xml:space="preserve"> hacia adelante, funciona de forma similar que si llamáramos a </w:t>
+      </w:r>
+      <w:proofErr w:type="spellStart"/>
+      <w:proofErr w:type="gramStart"/>
+      <w:r>
+        <w:rPr>
+          <w:rFonts w:ascii="Arial" w:eastAsia="Times New Roman" w:hAnsi="Arial" w:cs="Arial"/>
+          <w:color w:val="273B47"/>
+          <w:sz w:val="24"/>
+          <w:szCs w:val="24"/>
+          <w:lang w:eastAsia="es-CO"/>
+        </w:rPr>
+        <w:t>go</w:t>
+      </w:r>
+      <w:proofErr w:type="spellEnd"/>
+      <w:r>
+        <w:rPr>
+          <w:rFonts w:ascii="Arial" w:eastAsia="Times New Roman" w:hAnsi="Arial" w:cs="Arial"/>
+          <w:color w:val="273B47"/>
+          <w:sz w:val="24"/>
+          <w:szCs w:val="24"/>
+          <w:lang w:eastAsia="es-CO"/>
+        </w:rPr>
+        <w:t>(</w:t>
+      </w:r>
+      <w:proofErr w:type="gramEnd"/>
+      <w:r>
+        <w:rPr>
+          <w:rFonts w:ascii="Arial" w:eastAsia="Times New Roman" w:hAnsi="Arial" w:cs="Arial"/>
+          <w:color w:val="273B47"/>
+          <w:sz w:val="24"/>
+          <w:szCs w:val="24"/>
+          <w:lang w:eastAsia="es-CO"/>
+        </w:rPr>
+        <w:t>1).</w:t>
+      </w:r>
+    </w:p>
+    <w:p>
+      <w:pPr>
+        <w:numPr>
+          <w:ilvl w:val="0"/>
+          <w:numId w:val="7"/>
+        </w:numPr>
+        <w:spacing w:after="0" w:line="240" w:lineRule="auto"/>
+        <w:ind w:left="113" w:right="113"/>
+        <w:rPr>
+          <w:rFonts w:ascii="Arial" w:eastAsia="Times New Roman" w:hAnsi="Arial" w:cs="Arial"/>
+          <w:color w:val="273B47"/>
+          <w:sz w:val="24"/>
+          <w:szCs w:val="24"/>
+          <w:lang w:eastAsia="es-CO"/>
+        </w:rPr>
+      </w:pPr>
+      <w:proofErr w:type="spellStart"/>
+      <w:r>
+        <w:rPr>
+          <w:rFonts w:ascii="Arial" w:eastAsia="Times New Roman" w:hAnsi="Arial" w:cs="Arial"/>
+          <w:color w:val="273B47"/>
+          <w:sz w:val="24"/>
+          <w:szCs w:val="24"/>
+          <w:lang w:eastAsia="es-CO"/>
+        </w:rPr>
+        <w:t>push</w:t>
+      </w:r>
+      <w:proofErr w:type="spellEnd"/>
+      <w:r>
+        <w:rPr>
+          <w:rFonts w:ascii="Arial" w:eastAsia="Times New Roman" w:hAnsi="Arial" w:cs="Arial"/>
+          <w:color w:val="273B47"/>
+          <w:sz w:val="24"/>
+          <w:szCs w:val="24"/>
+          <w:lang w:eastAsia="es-CO"/>
+        </w:rPr>
+        <w:t xml:space="preserve">: te permite añadir una nueva ruta al </w:t>
+      </w:r>
+      <w:proofErr w:type="spellStart"/>
+      <w:r>
+        <w:rPr>
+          <w:rFonts w:ascii="Arial" w:eastAsia="Times New Roman" w:hAnsi="Arial" w:cs="Arial"/>
+          <w:color w:val="273B47"/>
+          <w:sz w:val="24"/>
+          <w:szCs w:val="24"/>
+          <w:lang w:eastAsia="es-CO"/>
+        </w:rPr>
+        <w:t>stack</w:t>
+      </w:r>
+      <w:proofErr w:type="spellEnd"/>
+      <w:r>
+        <w:rPr>
+          <w:rFonts w:ascii="Arial" w:eastAsia="Times New Roman" w:hAnsi="Arial" w:cs="Arial"/>
+          <w:color w:val="273B47"/>
+          <w:sz w:val="24"/>
+          <w:szCs w:val="24"/>
+          <w:lang w:eastAsia="es-CO"/>
+        </w:rPr>
+        <w:t xml:space="preserve"> de navegación.</w:t>
+      </w:r>
+    </w:p>
+    <w:p>
+      <w:pPr>
+        <w:spacing w:before="113" w:after="113" w:line="240" w:lineRule="auto"/>
+        <w:rPr>
+          <w:rFonts w:ascii="Arial" w:eastAsia="Times New Roman" w:hAnsi="Arial" w:cs="Arial"/>
+          <w:color w:val="273B47"/>
+          <w:sz w:val="24"/>
+          <w:szCs w:val="24"/>
+          <w:lang w:eastAsia="es-CO"/>
+        </w:rPr>
+      </w:pPr>
+      <w:r>
+        <w:rPr>
+          <w:rFonts w:ascii="Arial" w:eastAsia="Times New Roman" w:hAnsi="Arial" w:cs="Arial"/>
+          <w:color w:val="273B47"/>
+          <w:sz w:val="24"/>
+          <w:szCs w:val="24"/>
+          <w:lang w:eastAsia="es-CO"/>
+        </w:rPr>
+        <w:t xml:space="preserve">Dentro de nuestro proyecto vamos a añadir algunas propiedades de </w:t>
+      </w:r>
+      <w:proofErr w:type="spellStart"/>
+      <w:r>
+        <w:rPr>
+          <w:rFonts w:ascii="Arial" w:eastAsia="Times New Roman" w:hAnsi="Arial" w:cs="Arial"/>
+          <w:color w:val="273B47"/>
+          <w:sz w:val="24"/>
+          <w:szCs w:val="24"/>
+          <w:lang w:eastAsia="es-CO"/>
+        </w:rPr>
+        <w:t>history</w:t>
+      </w:r>
+      <w:proofErr w:type="spellEnd"/>
+      <w:r>
+        <w:rPr>
+          <w:rFonts w:ascii="Arial" w:eastAsia="Times New Roman" w:hAnsi="Arial" w:cs="Arial"/>
+          <w:color w:val="273B47"/>
+          <w:sz w:val="24"/>
+          <w:szCs w:val="24"/>
+          <w:lang w:eastAsia="es-CO"/>
+        </w:rPr>
+        <w:t xml:space="preserve"> en nuestro componente </w:t>
+      </w:r>
+      <w:proofErr w:type="spellStart"/>
+      <w:r>
+        <w:rPr>
+          <w:rFonts w:ascii="Arial" w:eastAsia="Times New Roman" w:hAnsi="Arial" w:cs="Arial"/>
+          <w:color w:val="273B47"/>
+          <w:sz w:val="24"/>
+          <w:szCs w:val="24"/>
+          <w:lang w:eastAsia="es-CO"/>
+        </w:rPr>
+        <w:t>NotFound</w:t>
+      </w:r>
+      <w:proofErr w:type="spellEnd"/>
+      <w:r>
+        <w:rPr>
+          <w:rFonts w:ascii="Arial" w:eastAsia="Times New Roman" w:hAnsi="Arial" w:cs="Arial"/>
+          <w:color w:val="273B47"/>
+          <w:sz w:val="24"/>
+          <w:szCs w:val="24"/>
+          <w:lang w:eastAsia="es-CO"/>
+        </w:rPr>
+        <w:t xml:space="preserve"> para poder navegar hacia atrás, navegar hacia adelante o bien ver un video aleatorio.</w:t>
+      </w:r>
+    </w:p>
     <w:p/>
     <w:sectPr>
       <w:pgSz w:w="12240" w:h="15840"/>
@@ -4093,6 +4617,155 @@
     </w:lvl>
   </w:abstractNum>
   <w:abstractNum w:abstractNumId="2" w15:restartNumberingAfterBreak="0">
+    <w:nsid w:val="3EBF756C"/>
+    <w:multiLevelType w:val="multilevel"/>
+    <w:tmpl w:val="FF225034"/>
+    <w:lvl w:ilvl="0">
+      <w:start w:val="1"/>
+      <w:numFmt w:val="bullet"/>
+      <w:lvlText w:val=""/>
+      <w:lvlJc w:val="left"/>
+      <w:pPr>
+        <w:tabs>
+          <w:tab w:val="num" w:pos="720"/>
+        </w:tabs>
+        <w:ind w:left="720" w:hanging="360"/>
+      </w:pPr>
+      <w:rPr>
+        <w:rFonts w:ascii="Symbol" w:hAnsi="Symbol" w:hint="default"/>
+        <w:sz w:val="20"/>
+      </w:rPr>
+    </w:lvl>
+    <w:lvl w:ilvl="1" w:tentative="1">
+      <w:start w:val="1"/>
+      <w:numFmt w:val="bullet"/>
+      <w:lvlText w:val="o"/>
+      <w:lvlJc w:val="left"/>
+      <w:pPr>
+        <w:tabs>
+          <w:tab w:val="num" w:pos="1440"/>
+        </w:tabs>
+        <w:ind w:left="1440" w:hanging="360"/>
+      </w:pPr>
+      <w:rPr>
+        <w:rFonts w:ascii="Courier New" w:hAnsi="Courier New" w:hint="default"/>
+        <w:sz w:val="20"/>
+      </w:rPr>
+    </w:lvl>
+    <w:lvl w:ilvl="2" w:tentative="1">
+      <w:start w:val="1"/>
+      <w:numFmt w:val="bullet"/>
+      <w:lvlText w:val=""/>
+      <w:lvlJc w:val="left"/>
+      <w:pPr>
+        <w:tabs>
+          <w:tab w:val="num" w:pos="2160"/>
+        </w:tabs>
+        <w:ind w:left="2160" w:hanging="360"/>
+      </w:pPr>
+      <w:rPr>
+        <w:rFonts w:ascii="Wingdings" w:hAnsi="Wingdings" w:hint="default"/>
+        <w:sz w:val="20"/>
+      </w:rPr>
+    </w:lvl>
+    <w:lvl w:ilvl="3" w:tentative="1">
+      <w:start w:val="1"/>
+      <w:numFmt w:val="bullet"/>
+      <w:lvlText w:val=""/>
+      <w:lvlJc w:val="left"/>
+      <w:pPr>
+        <w:tabs>
+          <w:tab w:val="num" w:pos="2880"/>
+        </w:tabs>
+        <w:ind w:left="2880" w:hanging="360"/>
+      </w:pPr>
+      <w:rPr>
+        <w:rFonts w:ascii="Wingdings" w:hAnsi="Wingdings" w:hint="default"/>
+        <w:sz w:val="20"/>
+      </w:rPr>
+    </w:lvl>
+    <w:lvl w:ilvl="4" w:tentative="1">
+      <w:start w:val="1"/>
+      <w:numFmt w:val="bullet"/>
+      <w:lvlText w:val=""/>
+      <w:lvlJc w:val="left"/>
+      <w:pPr>
+        <w:tabs>
+          <w:tab w:val="num" w:pos="3600"/>
+        </w:tabs>
+        <w:ind w:left="3600" w:hanging="360"/>
+      </w:pPr>
+      <w:rPr>
+        <w:rFonts w:ascii="Wingdings" w:hAnsi="Wingdings" w:hint="default"/>
+        <w:sz w:val="20"/>
+      </w:rPr>
+    </w:lvl>
+    <w:lvl w:ilvl="5" w:tentative="1">
+      <w:start w:val="1"/>
+      <w:numFmt w:val="bullet"/>
+      <w:lvlText w:val=""/>
+      <w:lvlJc w:val="left"/>
+      <w:pPr>
+        <w:tabs>
+          <w:tab w:val="num" w:pos="4320"/>
+        </w:tabs>
+        <w:ind w:left="4320" w:hanging="360"/>
+      </w:pPr>
+      <w:rPr>
+        <w:rFonts w:ascii="Wingdings" w:hAnsi="Wingdings" w:hint="default"/>
+        <w:sz w:val="20"/>
+      </w:rPr>
+    </w:lvl>
+    <w:lvl w:ilvl="6" w:tentative="1">
+      <w:start w:val="1"/>
+      <w:numFmt w:val="bullet"/>
+      <w:lvlText w:val=""/>
+      <w:lvlJc w:val="left"/>
+      <w:pPr>
+        <w:tabs>
+          <w:tab w:val="num" w:pos="5040"/>
+        </w:tabs>
+        <w:ind w:left="5040" w:hanging="360"/>
+      </w:pPr>
+      <w:rPr>
+        <w:rFonts w:ascii="Wingdings" w:hAnsi="Wingdings" w:hint="default"/>
+        <w:sz w:val="20"/>
+      </w:rPr>
+    </w:lvl>
+    <w:lvl w:ilvl="7" w:tentative="1">
+      <w:start w:val="1"/>
+      <w:numFmt w:val="bullet"/>
+      <w:lvlText w:val=""/>
+      <w:lvlJc w:val="left"/>
+      <w:pPr>
+        <w:tabs>
+          <w:tab w:val="num" w:pos="5760"/>
+        </w:tabs>
+        <w:ind w:left="5760" w:hanging="360"/>
+      </w:pPr>
+      <w:rPr>
+        <w:rFonts w:ascii="Wingdings" w:hAnsi="Wingdings" w:hint="default"/>
+        <w:sz w:val="20"/>
+      </w:rPr>
+    </w:lvl>
+    <w:lvl w:ilvl="8" w:tentative="1">
+      <w:start w:val="1"/>
+      <w:numFmt w:val="bullet"/>
+      <w:lvlText w:val=""/>
+      <w:lvlJc w:val="left"/>
+      <w:pPr>
+        <w:tabs>
+          <w:tab w:val="num" w:pos="6480"/>
+        </w:tabs>
+        <w:ind w:left="6480" w:hanging="360"/>
+      </w:pPr>
+      <w:rPr>
+        <w:rFonts w:ascii="Wingdings" w:hAnsi="Wingdings" w:hint="default"/>
+        <w:sz w:val="20"/>
+      </w:rPr>
+    </w:lvl>
+  </w:abstractNum>
+  <w:abstractNum w:abstractNumId="3" w15:restartNumberingAfterBreak="0">
     <w:nsid w:val="5C6D0FB0"/>
     <w:multiLevelType w:val="multilevel"/>
     <w:tmpl w:val="07B0361E"/>
@@ -4205,7 +4878,7 @@
       </w:pPr>
     </w:lvl>
   </w:abstractNum>
-  <w:abstractNum w:abstractNumId="3" w15:restartNumberingAfterBreak="0">
+  <w:abstractNum w:abstractNumId="4" w15:restartNumberingAfterBreak="0">
     <w:nsid w:val="6AA21BE6"/>
     <w:multiLevelType w:val="multilevel"/>
     <w:tmpl w:val="EA2E812A"/>
@@ -4354,7 +5027,7 @@
       </w:rPr>
     </w:lvl>
   </w:abstractNum>
-  <w:abstractNum w:abstractNumId="4" w15:restartNumberingAfterBreak="0">
+  <w:abstractNum w:abstractNumId="5" w15:restartNumberingAfterBreak="0">
     <w:nsid w:val="6C6E77E7"/>
     <w:multiLevelType w:val="multilevel"/>
     <w:tmpl w:val="3FF0636C"/>
@@ -4503,7 +5176,7 @@
       </w:rPr>
     </w:lvl>
   </w:abstractNum>
-  <w:abstractNum w:abstractNumId="5" w15:restartNumberingAfterBreak="0">
+  <w:abstractNum w:abstractNumId="6" w15:restartNumberingAfterBreak="0">
     <w:nsid w:val="74CC75AF"/>
     <w:multiLevelType w:val="multilevel"/>
     <w:tmpl w:val="FF481980"/>
@@ -4653,13 +5326,13 @@
     </w:lvl>
   </w:abstractNum>
   <w:num w:numId="1">
+    <w:abstractNumId w:val="5"/>
+  </w:num>
+  <w:num w:numId="2">
     <w:abstractNumId w:val="4"/>
   </w:num>
-  <w:num w:numId="2">
+  <w:num w:numId="3">
     <w:abstractNumId w:val="3"/>
-  </w:num>
-  <w:num w:numId="3">
-    <w:abstractNumId w:val="2"/>
   </w:num>
   <w:num w:numId="4">
     <w:abstractNumId w:val="0"/>
@@ -4668,7 +5341,10 @@
     <w:abstractNumId w:val="1"/>
   </w:num>
   <w:num w:numId="6">
-    <w:abstractNumId w:val="5"/>
+    <w:abstractNumId w:val="6"/>
+  </w:num>
+  <w:num w:numId="7">
+    <w:abstractNumId w:val="2"/>
   </w:num>
 </w:numbering>
 </file>

</xml_diff>